<commit_message>
mapa do site 09/09
</commit_message>
<xml_diff>
--- a/Mapa do Site.docx
+++ b/Mapa do Site.docx
@@ -11,7 +11,7 @@
           <w:noProof/>
         </w:rPr>
         <w:drawing>
-          <wp:inline distT="0" distB="0" distL="0" distR="0" wp14:anchorId="3C27AB95" wp14:editId="47B8A2D4">
+          <wp:inline distT="0" distB="0" distL="0" distR="0" wp14:anchorId="3C27AB95" wp14:editId="1DB16FA9">
             <wp:extent cx="5486400" cy="3200400"/>
             <wp:effectExtent l="0" t="0" r="19050" b="0"/>
             <wp:docPr id="39" name="Diagrama 39"/>
@@ -50,25 +50,7 @@
           <w:sz w:val="24"/>
           <w:szCs w:val="24"/>
         </w:rPr>
-        <w:t xml:space="preserve">Responsável pelo </w:t>
-      </w:r>
-      <w:proofErr w:type="spellStart"/>
-      <w:r>
-        <w:rPr>
-          <w:rFonts w:ascii="Times New Roman" w:hAnsi="Times New Roman" w:cs="Times New Roman"/>
-          <w:sz w:val="24"/>
-          <w:szCs w:val="24"/>
-        </w:rPr>
-        <w:t>css</w:t>
-      </w:r>
-      <w:proofErr w:type="spellEnd"/>
-      <w:r>
-        <w:rPr>
-          <w:rFonts w:ascii="Times New Roman" w:hAnsi="Times New Roman" w:cs="Times New Roman"/>
-          <w:sz w:val="24"/>
-          <w:szCs w:val="24"/>
-        </w:rPr>
-        <w:t xml:space="preserve"> do site</w:t>
+        <w:t>Responsável pelo css do site</w:t>
       </w:r>
       <w:r>
         <w:rPr>
@@ -77,6 +59,14 @@
           <w:szCs w:val="24"/>
         </w:rPr>
         <w:t>, e as seções alunos, professores e escola</w:t>
+      </w:r>
+      <w:r>
+        <w:rPr>
+          <w:rFonts w:ascii="Times New Roman" w:hAnsi="Times New Roman" w:cs="Times New Roman"/>
+          <w:sz w:val="24"/>
+          <w:szCs w:val="24"/>
+        </w:rPr>
+        <w:t>.</w:t>
       </w:r>
     </w:p>
     <w:p>
@@ -116,7 +106,6 @@
           <w:szCs w:val="24"/>
         </w:rPr>
       </w:pPr>
-      <w:proofErr w:type="spellStart"/>
       <w:r>
         <w:rPr>
           <w:rFonts w:ascii="Times New Roman" w:hAnsi="Times New Roman" w:cs="Times New Roman"/>
@@ -125,18 +114,7 @@
           <w:sz w:val="24"/>
           <w:szCs w:val="24"/>
         </w:rPr>
-        <w:t>Gabryel</w:t>
-      </w:r>
-      <w:proofErr w:type="spellEnd"/>
-      <w:r>
-        <w:rPr>
-          <w:rFonts w:ascii="Times New Roman" w:hAnsi="Times New Roman" w:cs="Times New Roman"/>
-          <w:b/>
-          <w:bCs/>
-          <w:sz w:val="24"/>
-          <w:szCs w:val="24"/>
-        </w:rPr>
-        <w:t xml:space="preserve"> Henrique: </w:t>
+        <w:t xml:space="preserve">Gabryel Henrique: </w:t>
       </w:r>
       <w:r>
         <w:rPr>
@@ -1828,42 +1806,6 @@
         </a:p>
       </dgm:t>
     </dgm:pt>
-    <dgm:pt modelId="{970C68AE-3140-40B8-95F6-891483ED95AB}">
-      <dgm:prSet phldrT="[Texto]"/>
-      <dgm:spPr/>
-      <dgm:t>
-        <a:bodyPr/>
-        <a:lstStyle/>
-        <a:p>
-          <a:r>
-            <a:rPr lang="pt-BR"/>
-            <a:t>Contato</a:t>
-          </a:r>
-        </a:p>
-      </dgm:t>
-    </dgm:pt>
-    <dgm:pt modelId="{21457EBB-FC8B-4E0E-A493-6EA50C1E63B5}" type="parTrans" cxnId="{D6F55618-CA01-465A-8F3B-03FE39EFE39B}">
-      <dgm:prSet/>
-      <dgm:spPr/>
-      <dgm:t>
-        <a:bodyPr/>
-        <a:lstStyle/>
-        <a:p>
-          <a:endParaRPr lang="pt-BR"/>
-        </a:p>
-      </dgm:t>
-    </dgm:pt>
-    <dgm:pt modelId="{87D45AEE-ECA5-4C0D-8D0D-44B47D277A3C}" type="sibTrans" cxnId="{D6F55618-CA01-465A-8F3B-03FE39EFE39B}">
-      <dgm:prSet/>
-      <dgm:spPr/>
-      <dgm:t>
-        <a:bodyPr/>
-        <a:lstStyle/>
-        <a:p>
-          <a:endParaRPr lang="pt-BR"/>
-        </a:p>
-      </dgm:t>
-    </dgm:pt>
     <dgm:pt modelId="{F1850A93-BABB-4F15-9D5F-781D33625D02}">
       <dgm:prSet phldrT="[Texto]"/>
       <dgm:spPr/>
@@ -2008,6 +1950,28 @@
         </a:p>
       </dgm:t>
     </dgm:pt>
+    <dgm:pt modelId="{FB96B960-9596-4773-8460-09C9FB27E1D4}">
+      <dgm:prSet phldrT="[Texto]"/>
+      <dgm:spPr/>
+      <dgm:t>
+        <a:bodyPr/>
+        <a:lstStyle/>
+        <a:p>
+          <a:r>
+            <a:rPr lang="pt-BR"/>
+            <a:t>Contos</a:t>
+          </a:r>
+        </a:p>
+      </dgm:t>
+    </dgm:pt>
+    <dgm:pt modelId="{800A3EE3-CB8D-4534-8883-1D023B4B016B}" type="parTrans" cxnId="{19B1128D-89FF-407B-A111-BCEEB77F705A}">
+      <dgm:prSet/>
+      <dgm:spPr/>
+    </dgm:pt>
+    <dgm:pt modelId="{57679DB9-E20E-4A5E-BC6D-741A66AF7ED1}" type="sibTrans" cxnId="{19B1128D-89FF-407B-A111-BCEEB77F705A}">
+      <dgm:prSet/>
+      <dgm:spPr/>
+    </dgm:pt>
     <dgm:pt modelId="{27F60C53-BC06-482E-A94A-52C3EE128105}" type="pres">
       <dgm:prSet presAssocID="{B8318AAD-C180-434D-9E5F-F9A2DA2A37D3}" presName="hierChild1" presStyleCnt="0">
         <dgm:presLayoutVars>
@@ -2268,32 +2232,32 @@
       <dgm:prSet presAssocID="{8CC9328A-D2DC-48C2-85CD-AD8D864B8363}" presName="hierChild3" presStyleCnt="0"/>
       <dgm:spPr/>
     </dgm:pt>
-    <dgm:pt modelId="{04D01EE0-662A-422C-A4A6-7A85C7F9BE1B}" type="pres">
-      <dgm:prSet presAssocID="{21457EBB-FC8B-4E0E-A493-6EA50C1E63B5}" presName="Name10" presStyleLbl="parChTrans1D2" presStyleIdx="6" presStyleCnt="7"/>
-      <dgm:spPr/>
-    </dgm:pt>
-    <dgm:pt modelId="{578EC7BF-E4E8-43F6-A806-B6FCBAA53DE3}" type="pres">
-      <dgm:prSet presAssocID="{970C68AE-3140-40B8-95F6-891483ED95AB}" presName="hierRoot2" presStyleCnt="0"/>
-      <dgm:spPr/>
-    </dgm:pt>
-    <dgm:pt modelId="{F2AD547F-DBDD-4C6B-AF83-22664CE6A7A9}" type="pres">
-      <dgm:prSet presAssocID="{970C68AE-3140-40B8-95F6-891483ED95AB}" presName="composite2" presStyleCnt="0"/>
-      <dgm:spPr/>
-    </dgm:pt>
-    <dgm:pt modelId="{6FEDAF3E-18D1-4C76-A6B0-1603F09FBDE9}" type="pres">
-      <dgm:prSet presAssocID="{970C68AE-3140-40B8-95F6-891483ED95AB}" presName="background2" presStyleLbl="node2" presStyleIdx="6" presStyleCnt="7"/>
-      <dgm:spPr/>
-    </dgm:pt>
-    <dgm:pt modelId="{58D99B69-F87B-43E3-91A5-15E19F937803}" type="pres">
-      <dgm:prSet presAssocID="{970C68AE-3140-40B8-95F6-891483ED95AB}" presName="text2" presStyleLbl="fgAcc2" presStyleIdx="6" presStyleCnt="7">
+    <dgm:pt modelId="{719A4EA0-EC2A-40DE-96EF-6AED81E6788A}" type="pres">
+      <dgm:prSet presAssocID="{800A3EE3-CB8D-4534-8883-1D023B4B016B}" presName="Name10" presStyleLbl="parChTrans1D2" presStyleIdx="6" presStyleCnt="7"/>
+      <dgm:spPr/>
+    </dgm:pt>
+    <dgm:pt modelId="{FB0A5BC0-CAD5-486E-9C50-DAE2A26FFBD4}" type="pres">
+      <dgm:prSet presAssocID="{FB96B960-9596-4773-8460-09C9FB27E1D4}" presName="hierRoot2" presStyleCnt="0"/>
+      <dgm:spPr/>
+    </dgm:pt>
+    <dgm:pt modelId="{8EFDBF61-F428-4835-9C52-30C89045623C}" type="pres">
+      <dgm:prSet presAssocID="{FB96B960-9596-4773-8460-09C9FB27E1D4}" presName="composite2" presStyleCnt="0"/>
+      <dgm:spPr/>
+    </dgm:pt>
+    <dgm:pt modelId="{7AE9AAF6-8EF8-4618-ACE4-B194378044B9}" type="pres">
+      <dgm:prSet presAssocID="{FB96B960-9596-4773-8460-09C9FB27E1D4}" presName="background2" presStyleLbl="node2" presStyleIdx="6" presStyleCnt="7"/>
+      <dgm:spPr/>
+    </dgm:pt>
+    <dgm:pt modelId="{A3929046-0BC1-44F9-BBBF-5096A14F9D3F}" type="pres">
+      <dgm:prSet presAssocID="{FB96B960-9596-4773-8460-09C9FB27E1D4}" presName="text2" presStyleLbl="fgAcc2" presStyleIdx="6" presStyleCnt="7">
         <dgm:presLayoutVars>
           <dgm:chPref val="3"/>
         </dgm:presLayoutVars>
       </dgm:prSet>
       <dgm:spPr/>
     </dgm:pt>
-    <dgm:pt modelId="{7D06246D-382A-4B0C-8C4E-ED28FACD9692}" type="pres">
-      <dgm:prSet presAssocID="{970C68AE-3140-40B8-95F6-891483ED95AB}" presName="hierChild3" presStyleCnt="0"/>
+    <dgm:pt modelId="{1375DBB5-5FFC-43AB-8D11-1015A9D5A2E2}" type="pres">
+      <dgm:prSet presAssocID="{FB96B960-9596-4773-8460-09C9FB27E1D4}" presName="hierChild3" presStyleCnt="0"/>
       <dgm:spPr/>
     </dgm:pt>
   </dgm:ptLst>
@@ -2302,7 +2266,6 @@
     <dgm:cxn modelId="{123F6103-1CE7-4F75-B5E5-B73C7170DC01}" type="presOf" srcId="{AF1F7DED-EBD2-4293-B890-7538681DFC66}" destId="{B9DA13F6-C290-49B8-96BE-2D60E3418633}" srcOrd="0" destOrd="0" presId="urn:microsoft.com/office/officeart/2005/8/layout/hierarchy1"/>
     <dgm:cxn modelId="{40B88E06-BA28-46EC-BC64-9FEAF2E17DB4}" type="presOf" srcId="{70C5D940-14BA-4E67-9A51-E1AD5E490455}" destId="{B57AA919-BB91-4271-903E-F92DA2C5DF0E}" srcOrd="0" destOrd="0" presId="urn:microsoft.com/office/officeart/2005/8/layout/hierarchy1"/>
     <dgm:cxn modelId="{01C13D14-B051-4805-98CA-FA3D9E584EAA}" type="presOf" srcId="{8CC9328A-D2DC-48C2-85CD-AD8D864B8363}" destId="{CE056751-6E36-4B36-866D-73BB6D5D3B59}" srcOrd="0" destOrd="0" presId="urn:microsoft.com/office/officeart/2005/8/layout/hierarchy1"/>
-    <dgm:cxn modelId="{D6F55618-CA01-465A-8F3B-03FE39EFE39B}" srcId="{70C5D940-14BA-4E67-9A51-E1AD5E490455}" destId="{970C68AE-3140-40B8-95F6-891483ED95AB}" srcOrd="6" destOrd="0" parTransId="{21457EBB-FC8B-4E0E-A493-6EA50C1E63B5}" sibTransId="{87D45AEE-ECA5-4C0D-8D0D-44B47D277A3C}"/>
     <dgm:cxn modelId="{3D96831C-856A-4D3F-B463-5725B41AAEF4}" type="presOf" srcId="{0F5757F7-88A9-4920-9D62-2793472C3BC9}" destId="{A0DFD904-D316-47C4-BD60-9FDEA43D80A3}" srcOrd="0" destOrd="0" presId="urn:microsoft.com/office/officeart/2005/8/layout/hierarchy1"/>
     <dgm:cxn modelId="{D766CA22-D206-4C8B-B564-5763C6048646}" srcId="{70C5D940-14BA-4E67-9A51-E1AD5E490455}" destId="{B3B455E4-949C-44F5-BA64-22063688648A}" srcOrd="0" destOrd="0" parTransId="{A431CDF6-559C-4675-BA3B-A4A1A8F767D5}" sibTransId="{16DD80F0-C893-4F7F-84F5-6CA704662AA3}"/>
     <dgm:cxn modelId="{683D2F2B-DD2C-4817-9947-97CABB6B44A4}" type="presOf" srcId="{B8318AAD-C180-434D-9E5F-F9A2DA2A37D3}" destId="{27F60C53-BC06-482E-A94A-52C3EE128105}" srcOrd="0" destOrd="0" presId="urn:microsoft.com/office/officeart/2005/8/layout/hierarchy1"/>
@@ -2310,20 +2273,21 @@
     <dgm:cxn modelId="{9A4A6037-8EC6-4079-B152-C5216F35F535}" srcId="{70C5D940-14BA-4E67-9A51-E1AD5E490455}" destId="{D2532BB4-C2D3-452B-8AD7-8A5F5A7B00BF}" srcOrd="2" destOrd="0" parTransId="{AE83115F-E799-45E8-B391-F9BB657DBAD5}" sibTransId="{6513D52B-8C3D-47F9-A749-7FE34083AAEB}"/>
     <dgm:cxn modelId="{F33F125F-6E7D-41E1-8E9E-5D7788E33B4B}" srcId="{70C5D940-14BA-4E67-9A51-E1AD5E490455}" destId="{8CC9328A-D2DC-48C2-85CD-AD8D864B8363}" srcOrd="5" destOrd="0" parTransId="{6E735233-6D20-476E-A165-ED32EF37092B}" sibTransId="{2696B894-48B8-44E4-A00F-4505A49DAF58}"/>
     <dgm:cxn modelId="{95B0255F-0C68-4B72-A173-5B34C4D6E112}" type="presOf" srcId="{B0D9A151-DB4D-452C-B14A-E7C94D6197CB}" destId="{984BC66E-8833-42FC-8C10-EE65D03CCAE0}" srcOrd="0" destOrd="0" presId="urn:microsoft.com/office/officeart/2005/8/layout/hierarchy1"/>
+    <dgm:cxn modelId="{44E5D163-7BDC-45EC-83A3-D38E1392FF6B}" type="presOf" srcId="{FB96B960-9596-4773-8460-09C9FB27E1D4}" destId="{A3929046-0BC1-44F9-BBBF-5096A14F9D3F}" srcOrd="0" destOrd="0" presId="urn:microsoft.com/office/officeart/2005/8/layout/hierarchy1"/>
     <dgm:cxn modelId="{BAFBED45-295A-4627-86FF-4574F297D7C0}" srcId="{B3B455E4-949C-44F5-BA64-22063688648A}" destId="{0F5757F7-88A9-4920-9D62-2793472C3BC9}" srcOrd="0" destOrd="0" parTransId="{B0D9A151-DB4D-452C-B14A-E7C94D6197CB}" sibTransId="{1F4BA23A-CFF6-48BF-9482-6BB86C12FB14}"/>
-    <dgm:cxn modelId="{62DD1C6B-7494-41A5-8A13-73395665DC32}" type="presOf" srcId="{970C68AE-3140-40B8-95F6-891483ED95AB}" destId="{58D99B69-F87B-43E3-91A5-15E19F937803}" srcOrd="0" destOrd="0" presId="urn:microsoft.com/office/officeart/2005/8/layout/hierarchy1"/>
     <dgm:cxn modelId="{12DF906E-5C15-49BE-BC00-20B4AA2819EA}" type="presOf" srcId="{F1850A93-BABB-4F15-9D5F-781D33625D02}" destId="{8CDB56AE-CC35-4ED3-9101-340597DFFEFC}" srcOrd="0" destOrd="0" presId="urn:microsoft.com/office/officeart/2005/8/layout/hierarchy1"/>
     <dgm:cxn modelId="{20F09F52-28E9-4B1D-9D0A-7D7827B0B74E}" srcId="{70C5D940-14BA-4E67-9A51-E1AD5E490455}" destId="{78495CC2-1926-4ED5-A636-B72BD325557C}" srcOrd="1" destOrd="0" parTransId="{6CB810B9-A0DD-4299-B130-EE20CE30AE72}" sibTransId="{2D5D364A-1C25-4865-8884-52FE2C424906}"/>
     <dgm:cxn modelId="{6C352975-0D1C-4CF5-9C08-E34C5B405ACD}" type="presOf" srcId="{B3B455E4-949C-44F5-BA64-22063688648A}" destId="{7A3DBBD7-256D-48D6-94B7-E8643C0E56C8}" srcOrd="0" destOrd="0" presId="urn:microsoft.com/office/officeart/2005/8/layout/hierarchy1"/>
     <dgm:cxn modelId="{2A877077-CA90-41C4-A9C8-5B2BFA3902B9}" srcId="{B3B455E4-949C-44F5-BA64-22063688648A}" destId="{BC2509D3-EF49-4D44-BFDA-D3070A1F7FB2}" srcOrd="1" destOrd="0" parTransId="{5F62BA36-1527-430D-804F-B1BDE136F9B0}" sibTransId="{8E9881AA-4618-4B6A-8C4A-C91C17775FC3}"/>
     <dgm:cxn modelId="{D22A0889-0EBB-48FB-AA27-3DAB726F13D0}" type="presOf" srcId="{D2532BB4-C2D3-452B-8AD7-8A5F5A7B00BF}" destId="{548EEA90-467A-4A9F-9720-293288B45850}" srcOrd="0" destOrd="0" presId="urn:microsoft.com/office/officeart/2005/8/layout/hierarchy1"/>
+    <dgm:cxn modelId="{19B1128D-89FF-407B-A111-BCEEB77F705A}" srcId="{70C5D940-14BA-4E67-9A51-E1AD5E490455}" destId="{FB96B960-9596-4773-8460-09C9FB27E1D4}" srcOrd="6" destOrd="0" parTransId="{800A3EE3-CB8D-4534-8883-1D023B4B016B}" sibTransId="{57679DB9-E20E-4A5E-BC6D-741A66AF7ED1}"/>
     <dgm:cxn modelId="{59DA6696-23FB-49DA-860E-580EC617ABB4}" type="presOf" srcId="{6E735233-6D20-476E-A165-ED32EF37092B}" destId="{E666D18E-17F4-4338-B77F-ABC827EF7C36}" srcOrd="0" destOrd="0" presId="urn:microsoft.com/office/officeart/2005/8/layout/hierarchy1"/>
-    <dgm:cxn modelId="{05FA79AD-5324-4BF1-B9E5-28B5C4210B11}" type="presOf" srcId="{21457EBB-FC8B-4E0E-A493-6EA50C1E63B5}" destId="{04D01EE0-662A-422C-A4A6-7A85C7F9BE1B}" srcOrd="0" destOrd="0" presId="urn:microsoft.com/office/officeart/2005/8/layout/hierarchy1"/>
     <dgm:cxn modelId="{93CDBDAE-74D4-4169-A703-C27A771D2E93}" type="presOf" srcId="{BC2509D3-EF49-4D44-BFDA-D3070A1F7FB2}" destId="{1190334D-9409-45FF-9C06-88C1F7216AC9}" srcOrd="0" destOrd="0" presId="urn:microsoft.com/office/officeart/2005/8/layout/hierarchy1"/>
     <dgm:cxn modelId="{33CED0AE-64F7-40E9-A7F8-D626046811D3}" srcId="{B8318AAD-C180-434D-9E5F-F9A2DA2A37D3}" destId="{70C5D940-14BA-4E67-9A51-E1AD5E490455}" srcOrd="0" destOrd="0" parTransId="{619AE219-1FE4-41C1-8E1C-A7577BE3C954}" sibTransId="{1071C3D6-E346-4D98-9D7A-7CDE239EB229}"/>
     <dgm:cxn modelId="{4FA5A0B8-6D4C-4B2F-96A4-90EB3A856F3E}" srcId="{70C5D940-14BA-4E67-9A51-E1AD5E490455}" destId="{F1850A93-BABB-4F15-9D5F-781D33625D02}" srcOrd="3" destOrd="0" parTransId="{134DD0E0-F3B3-4BB1-8502-0C172D8BCC2F}" sibTransId="{C0D96C48-39F1-4AB1-9206-0B0211E669F9}"/>
     <dgm:cxn modelId="{CC6307BE-DCF0-4177-89E6-FFC5C78FD717}" type="presOf" srcId="{E7A718FE-2504-40A6-A660-D3C3FC348FA0}" destId="{D544CE5B-2544-4F04-810C-9D9E6F840002}" srcOrd="0" destOrd="0" presId="urn:microsoft.com/office/officeart/2005/8/layout/hierarchy1"/>
     <dgm:cxn modelId="{537BA3CD-4CC7-4527-A7F5-1AFED26D1B5B}" type="presOf" srcId="{134DD0E0-F3B3-4BB1-8502-0C172D8BCC2F}" destId="{E050EF93-3A1B-4CFC-B8C6-62E1699A4DA5}" srcOrd="0" destOrd="0" presId="urn:microsoft.com/office/officeart/2005/8/layout/hierarchy1"/>
+    <dgm:cxn modelId="{E47FA1DA-5399-4274-889F-28A2B4D51A97}" type="presOf" srcId="{800A3EE3-CB8D-4534-8883-1D023B4B016B}" destId="{719A4EA0-EC2A-40DE-96EF-6AED81E6788A}" srcOrd="0" destOrd="0" presId="urn:microsoft.com/office/officeart/2005/8/layout/hierarchy1"/>
     <dgm:cxn modelId="{E1A76ADC-256F-490B-838C-6D035DA1EF26}" srcId="{70C5D940-14BA-4E67-9A51-E1AD5E490455}" destId="{E7A718FE-2504-40A6-A660-D3C3FC348FA0}" srcOrd="4" destOrd="0" parTransId="{AF1F7DED-EBD2-4293-B890-7538681DFC66}" sibTransId="{1673F470-F7E5-47A4-AAC2-9667E999E7FC}"/>
     <dgm:cxn modelId="{62F9A6EB-2203-4C18-A9AE-ED4F64B50A9E}" type="presOf" srcId="{AE83115F-E799-45E8-B391-F9BB657DBAD5}" destId="{2CF73E9C-C081-47F4-A19A-77EF89FAFB99}" srcOrd="0" destOrd="0" presId="urn:microsoft.com/office/officeart/2005/8/layout/hierarchy1"/>
     <dgm:cxn modelId="{349E77EF-3524-4878-8C23-6E5C8B0B3FEA}" type="presOf" srcId="{5F62BA36-1527-430D-804F-B1BDE136F9B0}" destId="{AD482C62-9707-4FD9-945C-762C90869CEB}" srcOrd="0" destOrd="0" presId="urn:microsoft.com/office/officeart/2005/8/layout/hierarchy1"/>
@@ -2381,12 +2345,12 @@
     <dgm:cxn modelId="{A1D98211-E22B-46CC-98AC-4D9B900829A3}" type="presParOf" srcId="{4B12E6A4-E761-4255-A936-B791BCEC7788}" destId="{41167494-5778-4D25-8084-6E563A82E475}" srcOrd="0" destOrd="0" presId="urn:microsoft.com/office/officeart/2005/8/layout/hierarchy1"/>
     <dgm:cxn modelId="{D73EFBF5-3CB5-4C99-9423-3FD4133921A5}" type="presParOf" srcId="{4B12E6A4-E761-4255-A936-B791BCEC7788}" destId="{CE056751-6E36-4B36-866D-73BB6D5D3B59}" srcOrd="1" destOrd="0" presId="urn:microsoft.com/office/officeart/2005/8/layout/hierarchy1"/>
     <dgm:cxn modelId="{EA81417E-CE3B-4419-BF86-B417B979DF2A}" type="presParOf" srcId="{E3E66907-43CA-40FE-83AE-EC3F787EAA06}" destId="{46E80567-51E0-419A-A65B-E0ADE27E1B7E}" srcOrd="1" destOrd="0" presId="urn:microsoft.com/office/officeart/2005/8/layout/hierarchy1"/>
-    <dgm:cxn modelId="{FA4ACC56-6BF2-47CE-B5B5-6D0455A1B6C6}" type="presParOf" srcId="{039DEA2E-C849-4B3F-A9E6-4906512A0F7A}" destId="{04D01EE0-662A-422C-A4A6-7A85C7F9BE1B}" srcOrd="12" destOrd="0" presId="urn:microsoft.com/office/officeart/2005/8/layout/hierarchy1"/>
-    <dgm:cxn modelId="{05541842-2D98-49E7-85EA-93522EEA4D4C}" type="presParOf" srcId="{039DEA2E-C849-4B3F-A9E6-4906512A0F7A}" destId="{578EC7BF-E4E8-43F6-A806-B6FCBAA53DE3}" srcOrd="13" destOrd="0" presId="urn:microsoft.com/office/officeart/2005/8/layout/hierarchy1"/>
-    <dgm:cxn modelId="{58085F1E-9C11-4647-8372-C00808F8B8E3}" type="presParOf" srcId="{578EC7BF-E4E8-43F6-A806-B6FCBAA53DE3}" destId="{F2AD547F-DBDD-4C6B-AF83-22664CE6A7A9}" srcOrd="0" destOrd="0" presId="urn:microsoft.com/office/officeart/2005/8/layout/hierarchy1"/>
-    <dgm:cxn modelId="{945BE741-1403-4A7A-A892-B5E6E59CFDEF}" type="presParOf" srcId="{F2AD547F-DBDD-4C6B-AF83-22664CE6A7A9}" destId="{6FEDAF3E-18D1-4C76-A6B0-1603F09FBDE9}" srcOrd="0" destOrd="0" presId="urn:microsoft.com/office/officeart/2005/8/layout/hierarchy1"/>
-    <dgm:cxn modelId="{2CE40907-29B1-4B63-8BE9-51D53AF1D7F7}" type="presParOf" srcId="{F2AD547F-DBDD-4C6B-AF83-22664CE6A7A9}" destId="{58D99B69-F87B-43E3-91A5-15E19F937803}" srcOrd="1" destOrd="0" presId="urn:microsoft.com/office/officeart/2005/8/layout/hierarchy1"/>
-    <dgm:cxn modelId="{343B3B66-6454-4606-BAB3-A08FD77B49B1}" type="presParOf" srcId="{578EC7BF-E4E8-43F6-A806-B6FCBAA53DE3}" destId="{7D06246D-382A-4B0C-8C4E-ED28FACD9692}" srcOrd="1" destOrd="0" presId="urn:microsoft.com/office/officeart/2005/8/layout/hierarchy1"/>
+    <dgm:cxn modelId="{BEE92642-F7F6-4734-BF63-953AEA570570}" type="presParOf" srcId="{039DEA2E-C849-4B3F-A9E6-4906512A0F7A}" destId="{719A4EA0-EC2A-40DE-96EF-6AED81E6788A}" srcOrd="12" destOrd="0" presId="urn:microsoft.com/office/officeart/2005/8/layout/hierarchy1"/>
+    <dgm:cxn modelId="{DA32F39F-2E53-4CB1-9199-8541D4CE5934}" type="presParOf" srcId="{039DEA2E-C849-4B3F-A9E6-4906512A0F7A}" destId="{FB0A5BC0-CAD5-486E-9C50-DAE2A26FFBD4}" srcOrd="13" destOrd="0" presId="urn:microsoft.com/office/officeart/2005/8/layout/hierarchy1"/>
+    <dgm:cxn modelId="{528A1B50-4B22-4C0C-AF76-B3711A0830D0}" type="presParOf" srcId="{FB0A5BC0-CAD5-486E-9C50-DAE2A26FFBD4}" destId="{8EFDBF61-F428-4835-9C52-30C89045623C}" srcOrd="0" destOrd="0" presId="urn:microsoft.com/office/officeart/2005/8/layout/hierarchy1"/>
+    <dgm:cxn modelId="{0CC47398-F889-42DE-B85E-4D0D16A16017}" type="presParOf" srcId="{8EFDBF61-F428-4835-9C52-30C89045623C}" destId="{7AE9AAF6-8EF8-4618-ACE4-B194378044B9}" srcOrd="0" destOrd="0" presId="urn:microsoft.com/office/officeart/2005/8/layout/hierarchy1"/>
+    <dgm:cxn modelId="{2B13E20E-B98D-4DDC-8FE1-20AD04954903}" type="presParOf" srcId="{8EFDBF61-F428-4835-9C52-30C89045623C}" destId="{A3929046-0BC1-44F9-BBBF-5096A14F9D3F}" srcOrd="1" destOrd="0" presId="urn:microsoft.com/office/officeart/2005/8/layout/hierarchy1"/>
+    <dgm:cxn modelId="{3A4F86CA-8504-4CF8-9E56-DB2117A51446}" type="presParOf" srcId="{FB0A5BC0-CAD5-486E-9C50-DAE2A26FFBD4}" destId="{1375DBB5-5FFC-43AB-8D11-1015A9D5A2E2}" srcOrd="1" destOrd="0" presId="urn:microsoft.com/office/officeart/2005/8/layout/hierarchy1"/>
   </dgm:cxnLst>
   <dgm:bg/>
   <dgm:whole/>
@@ -2406,7 +2370,7 @@
       <dsp:cNvGrpSpPr/>
     </dsp:nvGrpSpPr>
     <dsp:grpSpPr/>
-    <dsp:sp modelId="{04D01EE0-662A-422C-A4A6-7A85C7F9BE1B}">
+    <dsp:sp modelId="{719A4EA0-EC2A-40DE-96EF-6AED81E6788A}">
       <dsp:nvSpPr>
         <dsp:cNvPr id="0" name=""/>
         <dsp:cNvSpPr/>
@@ -4110,7 +4074,7 @@
         <a:ext cx="583235" cy="362130"/>
       </dsp:txXfrm>
     </dsp:sp>
-    <dsp:sp modelId="{6FEDAF3E-18D1-4C76-A6B0-1603F09FBDE9}">
+    <dsp:sp modelId="{7AE9AAF6-8EF8-4618-ACE4-B194378044B9}">
       <dsp:nvSpPr>
         <dsp:cNvPr id="0" name=""/>
         <dsp:cNvSpPr/>
@@ -4161,7 +4125,7 @@
         </a:fontRef>
       </dsp:style>
     </dsp:sp>
-    <dsp:sp modelId="{58D99B69-F87B-43E3-91A5-15E19F937803}">
+    <dsp:sp modelId="{A3929046-0BC1-44F9-BBBF-5096A14F9D3F}">
       <dsp:nvSpPr>
         <dsp:cNvPr id="0" name=""/>
         <dsp:cNvSpPr/>
@@ -4230,7 +4194,7 @@
           </a:pPr>
           <a:r>
             <a:rPr lang="pt-BR" sz="800" kern="1200"/>
-            <a:t>Contato</a:t>
+            <a:t>Contos</a:t>
           </a:r>
         </a:p>
       </dsp:txBody>

</xml_diff>